<commit_message>
🔎 Market research started
</commit_message>
<xml_diff>
--- a/physics-project-sec6-power-bank -task-2.docx
+++ b/physics-project-sec6-power-bank -task-2.docx
@@ -12718,7 +12718,7 @@
             </w:rPr>
             <w:fldChar w:fldCharType="separate"/>
           </w:r>
-          <w:hyperlink w:anchor="_Toc90627753" w:history="1">
+          <w:hyperlink w:anchor="_Toc90634650" w:history="1">
             <w:r>
               <w:rPr>
                 <w:rStyle w:val="Hyperlink"/>
@@ -12746,7 +12746,7 @@
                 <w:noProof/>
                 <w:webHidden/>
               </w:rPr>
-              <w:instrText xml:space="preserve"> PAGEREF _Toc90627753 \h </w:instrText>
+              <w:instrText xml:space="preserve"> PAGEREF _Toc90634650 \h </w:instrText>
             </w:r>
             <w:r>
               <w:rPr>
@@ -12791,7 +12791,7 @@
               <w:noProof/>
             </w:rPr>
           </w:pPr>
-          <w:hyperlink w:anchor="_Toc90627754" w:history="1">
+          <w:hyperlink w:anchor="_Toc90634651" w:history="1">
             <w:r>
               <w:rPr>
                 <w:rStyle w:val="Hyperlink"/>
@@ -12819,7 +12819,7 @@
                 <w:noProof/>
                 <w:webHidden/>
               </w:rPr>
-              <w:instrText xml:space="preserve"> PAGEREF _Toc90627754 \h </w:instrText>
+              <w:instrText xml:space="preserve"> PAGEREF _Toc90634651 \h </w:instrText>
             </w:r>
             <w:r>
               <w:rPr>
@@ -12864,7 +12864,7 @@
               <w:noProof/>
             </w:rPr>
           </w:pPr>
-          <w:hyperlink w:anchor="_Toc90627755" w:history="1">
+          <w:hyperlink w:anchor="_Toc90634652" w:history="1">
             <w:r>
               <w:rPr>
                 <w:rStyle w:val="Hyperlink"/>
@@ -12892,7 +12892,7 @@
                 <w:noProof/>
                 <w:webHidden/>
               </w:rPr>
-              <w:instrText xml:space="preserve"> PAGEREF _Toc90627755 \h </w:instrText>
+              <w:instrText xml:space="preserve"> PAGEREF _Toc90634652 \h </w:instrText>
             </w:r>
             <w:r>
               <w:rPr>
@@ -12937,7 +12937,7 @@
               <w:noProof/>
             </w:rPr>
           </w:pPr>
-          <w:hyperlink w:anchor="_Toc90627756" w:history="1">
+          <w:hyperlink w:anchor="_Toc90634653" w:history="1">
             <w:r>
               <w:rPr>
                 <w:rStyle w:val="Hyperlink"/>
@@ -12965,7 +12965,7 @@
                 <w:noProof/>
                 <w:webHidden/>
               </w:rPr>
-              <w:instrText xml:space="preserve"> PAGEREF _Toc90627756 \h </w:instrText>
+              <w:instrText xml:space="preserve"> PAGEREF _Toc90634653 \h </w:instrText>
             </w:r>
             <w:r>
               <w:rPr>
@@ -13010,7 +13010,7 @@
               <w:noProof/>
             </w:rPr>
           </w:pPr>
-          <w:hyperlink w:anchor="_Toc90627757" w:history="1">
+          <w:hyperlink w:anchor="_Toc90634654" w:history="1">
             <w:r>
               <w:rPr>
                 <w:rStyle w:val="Hyperlink"/>
@@ -13038,7 +13038,7 @@
                 <w:noProof/>
                 <w:webHidden/>
               </w:rPr>
-              <w:instrText xml:space="preserve"> PAGEREF _Toc90627757 \h </w:instrText>
+              <w:instrText xml:space="preserve"> PAGEREF _Toc90634654 \h </w:instrText>
             </w:r>
             <w:r>
               <w:rPr>
@@ -13083,7 +13083,7 @@
               <w:noProof/>
             </w:rPr>
           </w:pPr>
-          <w:hyperlink w:anchor="_Toc90627758" w:history="1">
+          <w:hyperlink w:anchor="_Toc90634655" w:history="1">
             <w:r>
               <w:rPr>
                 <w:rStyle w:val="Hyperlink"/>
@@ -13111,7 +13111,7 @@
                 <w:noProof/>
                 <w:webHidden/>
               </w:rPr>
-              <w:instrText xml:space="preserve"> PAGEREF _Toc90627758 \h </w:instrText>
+              <w:instrText xml:space="preserve"> PAGEREF _Toc90634655 \h </w:instrText>
             </w:r>
             <w:r>
               <w:rPr>
@@ -13133,7 +13133,299 @@
                 <w:noProof/>
                 <w:webHidden/>
               </w:rPr>
-              <w:t>4</w:t>
+              <w:t>5</w:t>
+            </w:r>
+            <w:r>
+              <w:rPr>
+                <w:rStyle w:val="Hyperlink"/>
+                <w:noProof/>
+                <w:rtl/>
+              </w:rPr>
+              <w:fldChar w:fldCharType="end"/>
+            </w:r>
+          </w:hyperlink>
+        </w:p>
+        <w:p>
+          <w:pPr>
+            <w:pStyle w:val="TOC2"/>
+            <w:tabs>
+              <w:tab w:val="right" w:leader="dot" w:pos="9350"/>
+            </w:tabs>
+            <w:rPr>
+              <w:rFonts w:eastAsiaTheme="minorEastAsia"/>
+              <w:noProof/>
+            </w:rPr>
+          </w:pPr>
+          <w:hyperlink w:anchor="_Toc90634656" w:history="1">
+            <w:r>
+              <w:rPr>
+                <w:rStyle w:val="Hyperlink"/>
+                <w:noProof/>
+              </w:rPr>
+              <w:t>Background</w:t>
+            </w:r>
+            <w:r>
+              <w:rPr>
+                <w:noProof/>
+                <w:webHidden/>
+              </w:rPr>
+              <w:tab/>
+            </w:r>
+            <w:r>
+              <w:rPr>
+                <w:rStyle w:val="Hyperlink"/>
+                <w:noProof/>
+                <w:rtl/>
+              </w:rPr>
+              <w:fldChar w:fldCharType="begin"/>
+            </w:r>
+            <w:r>
+              <w:rPr>
+                <w:noProof/>
+                <w:webHidden/>
+              </w:rPr>
+              <w:instrText xml:space="preserve"> PAGEREF _Toc90634656 \h </w:instrText>
+            </w:r>
+            <w:r>
+              <w:rPr>
+                <w:rStyle w:val="Hyperlink"/>
+                <w:noProof/>
+                <w:rtl/>
+              </w:rPr>
+            </w:r>
+            <w:r>
+              <w:rPr>
+                <w:rStyle w:val="Hyperlink"/>
+                <w:noProof/>
+                <w:rtl/>
+              </w:rPr>
+              <w:fldChar w:fldCharType="separate"/>
+            </w:r>
+            <w:r>
+              <w:rPr>
+                <w:noProof/>
+                <w:webHidden/>
+              </w:rPr>
+              <w:t>5</w:t>
+            </w:r>
+            <w:r>
+              <w:rPr>
+                <w:rStyle w:val="Hyperlink"/>
+                <w:noProof/>
+                <w:rtl/>
+              </w:rPr>
+              <w:fldChar w:fldCharType="end"/>
+            </w:r>
+          </w:hyperlink>
+        </w:p>
+        <w:p>
+          <w:pPr>
+            <w:pStyle w:val="TOC2"/>
+            <w:tabs>
+              <w:tab w:val="right" w:leader="dot" w:pos="9350"/>
+            </w:tabs>
+            <w:rPr>
+              <w:rFonts w:eastAsiaTheme="minorEastAsia"/>
+              <w:noProof/>
+            </w:rPr>
+          </w:pPr>
+          <w:hyperlink w:anchor="_Toc90634657" w:history="1">
+            <w:r>
+              <w:rPr>
+                <w:rStyle w:val="Hyperlink"/>
+                <w:noProof/>
+              </w:rPr>
+              <w:t>Participants and Methodology</w:t>
+            </w:r>
+            <w:r>
+              <w:rPr>
+                <w:noProof/>
+                <w:webHidden/>
+              </w:rPr>
+              <w:tab/>
+            </w:r>
+            <w:r>
+              <w:rPr>
+                <w:rStyle w:val="Hyperlink"/>
+                <w:noProof/>
+                <w:rtl/>
+              </w:rPr>
+              <w:fldChar w:fldCharType="begin"/>
+            </w:r>
+            <w:r>
+              <w:rPr>
+                <w:noProof/>
+                <w:webHidden/>
+              </w:rPr>
+              <w:instrText xml:space="preserve"> PAGEREF _Toc90634657 \h </w:instrText>
+            </w:r>
+            <w:r>
+              <w:rPr>
+                <w:rStyle w:val="Hyperlink"/>
+                <w:noProof/>
+                <w:rtl/>
+              </w:rPr>
+            </w:r>
+            <w:r>
+              <w:rPr>
+                <w:rStyle w:val="Hyperlink"/>
+                <w:noProof/>
+                <w:rtl/>
+              </w:rPr>
+              <w:fldChar w:fldCharType="separate"/>
+            </w:r>
+            <w:r>
+              <w:rPr>
+                <w:noProof/>
+                <w:webHidden/>
+              </w:rPr>
+              <w:t>6</w:t>
+            </w:r>
+            <w:r>
+              <w:rPr>
+                <w:rStyle w:val="Hyperlink"/>
+                <w:noProof/>
+                <w:rtl/>
+              </w:rPr>
+              <w:fldChar w:fldCharType="end"/>
+            </w:r>
+          </w:hyperlink>
+        </w:p>
+        <w:p>
+          <w:pPr>
+            <w:pStyle w:val="TOC2"/>
+            <w:tabs>
+              <w:tab w:val="right" w:leader="dot" w:pos="9350"/>
+            </w:tabs>
+            <w:rPr>
+              <w:rFonts w:eastAsiaTheme="minorEastAsia"/>
+              <w:noProof/>
+            </w:rPr>
+          </w:pPr>
+          <w:hyperlink w:anchor="_Toc90634658" w:history="1">
+            <w:r>
+              <w:rPr>
+                <w:rStyle w:val="Hyperlink"/>
+                <w:noProof/>
+              </w:rPr>
+              <w:t>Key Findings</w:t>
+            </w:r>
+            <w:r>
+              <w:rPr>
+                <w:noProof/>
+                <w:webHidden/>
+              </w:rPr>
+              <w:tab/>
+            </w:r>
+            <w:r>
+              <w:rPr>
+                <w:rStyle w:val="Hyperlink"/>
+                <w:noProof/>
+                <w:rtl/>
+              </w:rPr>
+              <w:fldChar w:fldCharType="begin"/>
+            </w:r>
+            <w:r>
+              <w:rPr>
+                <w:noProof/>
+                <w:webHidden/>
+              </w:rPr>
+              <w:instrText xml:space="preserve"> PAGEREF _Toc90634658 \h </w:instrText>
+            </w:r>
+            <w:r>
+              <w:rPr>
+                <w:rStyle w:val="Hyperlink"/>
+                <w:noProof/>
+                <w:rtl/>
+              </w:rPr>
+            </w:r>
+            <w:r>
+              <w:rPr>
+                <w:rStyle w:val="Hyperlink"/>
+                <w:noProof/>
+                <w:rtl/>
+              </w:rPr>
+              <w:fldChar w:fldCharType="separate"/>
+            </w:r>
+            <w:r>
+              <w:rPr>
+                <w:noProof/>
+                <w:webHidden/>
+              </w:rPr>
+              <w:t>6</w:t>
+            </w:r>
+            <w:r>
+              <w:rPr>
+                <w:rStyle w:val="Hyperlink"/>
+                <w:noProof/>
+                <w:rtl/>
+              </w:rPr>
+              <w:fldChar w:fldCharType="end"/>
+            </w:r>
+          </w:hyperlink>
+        </w:p>
+        <w:p>
+          <w:pPr>
+            <w:pStyle w:val="TOC2"/>
+            <w:tabs>
+              <w:tab w:val="right" w:leader="dot" w:pos="9350"/>
+            </w:tabs>
+            <w:rPr>
+              <w:rFonts w:eastAsiaTheme="minorEastAsia"/>
+              <w:noProof/>
+            </w:rPr>
+          </w:pPr>
+          <w:hyperlink w:anchor="_Toc90634659" w:history="1">
+            <w:r>
+              <w:rPr>
+                <w:rStyle w:val="Hyperlink"/>
+                <w:noProof/>
+              </w:rPr>
+              <w:t>Next Steps and Recommendations</w:t>
+            </w:r>
+            <w:r>
+              <w:rPr>
+                <w:noProof/>
+                <w:webHidden/>
+              </w:rPr>
+              <w:tab/>
+            </w:r>
+            <w:r>
+              <w:rPr>
+                <w:rStyle w:val="Hyperlink"/>
+                <w:noProof/>
+                <w:rtl/>
+              </w:rPr>
+              <w:fldChar w:fldCharType="begin"/>
+            </w:r>
+            <w:r>
+              <w:rPr>
+                <w:noProof/>
+                <w:webHidden/>
+              </w:rPr>
+              <w:instrText xml:space="preserve"> PAGEREF _Toc90634659 \h </w:instrText>
+            </w:r>
+            <w:r>
+              <w:rPr>
+                <w:rStyle w:val="Hyperlink"/>
+                <w:noProof/>
+                <w:rtl/>
+              </w:rPr>
+            </w:r>
+            <w:r>
+              <w:rPr>
+                <w:rStyle w:val="Hyperlink"/>
+                <w:noProof/>
+                <w:rtl/>
+              </w:rPr>
+              <w:fldChar w:fldCharType="separate"/>
+            </w:r>
+            <w:r>
+              <w:rPr>
+                <w:noProof/>
+                <w:webHidden/>
+              </w:rPr>
+              <w:t>6</w:t>
             </w:r>
             <w:r>
               <w:rPr>
@@ -13156,7 +13448,7 @@
               <w:noProof/>
             </w:rPr>
           </w:pPr>
-          <w:hyperlink w:anchor="_Toc90627759" w:history="1">
+          <w:hyperlink w:anchor="_Toc90634660" w:history="1">
             <w:r>
               <w:rPr>
                 <w:rStyle w:val="Hyperlink"/>
@@ -13184,7 +13476,7 @@
                 <w:noProof/>
                 <w:webHidden/>
               </w:rPr>
-              <w:instrText xml:space="preserve"> PAGEREF _Toc90627759 \h </w:instrText>
+              <w:instrText xml:space="preserve"> PAGEREF _Toc90634660 \h </w:instrText>
             </w:r>
             <w:r>
               <w:rPr>
@@ -13206,7 +13498,7 @@
                 <w:noProof/>
                 <w:webHidden/>
               </w:rPr>
-              <w:t>4</w:t>
+              <w:t>6</w:t>
             </w:r>
             <w:r>
               <w:rPr>
@@ -13229,7 +13521,7 @@
               <w:noProof/>
             </w:rPr>
           </w:pPr>
-          <w:hyperlink w:anchor="_Toc90627760" w:history="1">
+          <w:hyperlink w:anchor="_Toc90634661" w:history="1">
             <w:r>
               <w:rPr>
                 <w:rStyle w:val="Hyperlink"/>
@@ -13257,7 +13549,7 @@
                 <w:noProof/>
                 <w:webHidden/>
               </w:rPr>
-              <w:instrText xml:space="preserve"> PAGEREF _Toc90627760 \h </w:instrText>
+              <w:instrText xml:space="preserve"> PAGEREF _Toc90634661 \h </w:instrText>
             </w:r>
             <w:r>
               <w:rPr>
@@ -13279,7 +13571,7 @@
                 <w:noProof/>
                 <w:webHidden/>
               </w:rPr>
-              <w:t>5</w:t>
+              <w:t>7</w:t>
             </w:r>
             <w:r>
               <w:rPr>
@@ -13329,7 +13621,7 @@
       <w:pPr>
         <w:pStyle w:val="Heading1"/>
       </w:pPr>
-      <w:bookmarkStart w:id="0" w:name="_Toc90627753"/>
+      <w:bookmarkStart w:id="0" w:name="_Toc90634650"/>
       <w:r>
         <w:t>Task Sheet</w:t>
       </w:r>
@@ -14130,7 +14422,7 @@
       <w:pPr>
         <w:pStyle w:val="Heading1"/>
       </w:pPr>
-      <w:bookmarkStart w:id="1" w:name="_Toc90627754"/>
+      <w:bookmarkStart w:id="1" w:name="_Toc90634651"/>
       <w:r>
         <w:t>Literature review</w:t>
       </w:r>
@@ -14140,7 +14432,7 @@
       <w:pPr>
         <w:pStyle w:val="Heading2"/>
       </w:pPr>
-      <w:bookmarkStart w:id="2" w:name="_Toc90627755"/>
+      <w:bookmarkStart w:id="2" w:name="_Toc90634652"/>
       <w:r>
         <w:t>Historical Review</w:t>
       </w:r>
@@ -14150,7 +14442,7 @@
       <w:pPr>
         <w:pStyle w:val="Heading2"/>
       </w:pPr>
-      <w:bookmarkStart w:id="3" w:name="_Toc90627756"/>
+      <w:bookmarkStart w:id="3" w:name="_Toc90634653"/>
       <w:r>
         <w:t>Methodological Review</w:t>
       </w:r>
@@ -14160,17 +14452,20 @@
       <w:pPr>
         <w:pStyle w:val="Heading2"/>
       </w:pPr>
-      <w:bookmarkStart w:id="4" w:name="_Toc90627757"/>
+      <w:bookmarkStart w:id="4" w:name="_Toc90634654"/>
       <w:r>
         <w:t>Theoretical Review</w:t>
       </w:r>
       <w:bookmarkEnd w:id="4"/>
+      <w:r>
+        <w:br w:type="page"/>
+      </w:r>
     </w:p>
     <w:p>
       <w:pPr>
         <w:pStyle w:val="Heading1"/>
       </w:pPr>
-      <w:bookmarkStart w:id="5" w:name="_Toc90627758"/>
+      <w:bookmarkStart w:id="5" w:name="_Toc90634655"/>
       <w:r>
         <w:t>Market Research and customer feedback</w:t>
       </w:r>
@@ -14178,13 +14473,492 @@
     </w:p>
     <w:p>
       <w:pPr>
+        <w:pStyle w:val="Heading2"/>
+      </w:pPr>
+      <w:bookmarkStart w:id="6" w:name="_Toc90634656"/>
+      <w:r>
+        <w:t>Background</w:t>
+      </w:r>
+      <w:bookmarkEnd w:id="6"/>
+    </w:p>
+    <w:p>
+      <w:pPr>
+        <w:ind w:firstLine="720"/>
+        <w:rPr>
+          <w:rFonts w:ascii="Montserrat" w:hAnsi="Montserrat"/>
+        </w:rPr>
+      </w:pPr>
+      <w:r>
+        <w:rPr>
+          <w:rFonts w:ascii="Montserrat" w:hAnsi="Montserrat"/>
+        </w:rPr>
+        <w:t>Solar energy has evolved as a major alternative source of energy. Solar energy is increasingly being utilized as source of energy for street lighting, automobiles, house appliances and others. In recent times, solar power banks are gaining popularity in the consumer market, with the rise in use of electronic gadgets. Solar power banks serve as an energy storage device, which can be utilized when required to charge any of the USB-charged devices</w:t>
+      </w:r>
+      <w:r>
+        <w:rPr>
+          <w:rFonts w:ascii="Montserrat" w:hAnsi="Montserrat"/>
+        </w:rPr>
+        <w:t>.</w:t>
+      </w:r>
+    </w:p>
+    <w:p>
+      <w:pPr>
+        <w:ind w:firstLine="720"/>
+        <w:rPr>
+          <w:rFonts w:ascii="Montserrat" w:hAnsi="Montserrat"/>
+        </w:rPr>
+      </w:pPr>
+      <w:r>
+        <w:rPr>
+          <w:rFonts w:ascii="Montserrat" w:hAnsi="Montserrat"/>
+        </w:rPr>
+        <w:t xml:space="preserve">Solar power banks require sunlight to charge, making it reliable in circumstances where electrical supply or charger is not available. Most of the solar power banks available today can be charged alternatively via computer using USB. Considering solar as an </w:t>
+      </w:r>
+      <w:r>
+        <w:rPr>
+          <w:rFonts w:ascii="Montserrat" w:hAnsi="Montserrat"/>
+        </w:rPr>
+        <w:t>environmentally</w:t>
+      </w:r>
+      <w:r>
+        <w:rPr>
+          <w:rFonts w:ascii="Montserrat" w:hAnsi="Montserrat"/>
+        </w:rPr>
+        <w:t xml:space="preserve"> friendly technology, demand for solar power banks is expected to escalate in the coming years.</w:t>
+      </w:r>
+      <w:sdt>
+        <w:sdtPr>
+          <w:rPr>
+            <w:rFonts w:ascii="Montserrat" w:hAnsi="Montserrat"/>
+          </w:rPr>
+          <w:id w:val="1952743825"/>
+          <w:citation/>
+        </w:sdtPr>
+        <w:sdtContent>
+          <w:r>
+            <w:rPr>
+              <w:rFonts w:ascii="Montserrat" w:hAnsi="Montserrat"/>
+            </w:rPr>
+            <w:fldChar w:fldCharType="begin"/>
+          </w:r>
+          <w:r>
+            <w:rPr>
+              <w:rFonts w:ascii="Montserrat" w:hAnsi="Montserrat"/>
+            </w:rPr>
+            <w:instrText xml:space="preserve"> CITATION Sol \l 1033 </w:instrText>
+          </w:r>
+          <w:r>
+            <w:rPr>
+              <w:rFonts w:ascii="Montserrat" w:hAnsi="Montserrat"/>
+            </w:rPr>
+            <w:fldChar w:fldCharType="separate"/>
+          </w:r>
+          <w:r>
+            <w:rPr>
+              <w:rFonts w:ascii="Montserrat" w:hAnsi="Montserrat"/>
+              <w:noProof/>
+            </w:rPr>
+            <w:t xml:space="preserve"> (1)</w:t>
+          </w:r>
+          <w:r>
+            <w:rPr>
+              <w:rFonts w:ascii="Montserrat" w:hAnsi="Montserrat"/>
+            </w:rPr>
+            <w:fldChar w:fldCharType="end"/>
+          </w:r>
+        </w:sdtContent>
+      </w:sdt>
+    </w:p>
+    <w:p>
+      <w:pPr>
+        <w:ind w:firstLine="720"/>
+        <w:rPr>
+          <w:rFonts w:ascii="Montserrat" w:hAnsi="Montserrat"/>
+        </w:rPr>
+      </w:pPr>
+      <w:r>
+        <w:rPr>
+          <w:rFonts w:ascii="Montserrat" w:hAnsi="Montserrat"/>
+        </w:rPr>
+        <w:t xml:space="preserve">The key companies operating in solar power bank market include Anker., Advantage Computers, LG Chem, China BAK Battery, Inc., </w:t>
+      </w:r>
+      <w:proofErr w:type="spellStart"/>
+      <w:r>
+        <w:rPr>
+          <w:rFonts w:ascii="Montserrat" w:hAnsi="Montserrat"/>
+        </w:rPr>
+        <w:t>Mophie</w:t>
+      </w:r>
+      <w:proofErr w:type="spellEnd"/>
+      <w:r>
+        <w:rPr>
+          <w:rFonts w:ascii="Montserrat" w:hAnsi="Montserrat"/>
+        </w:rPr>
+        <w:t xml:space="preserve"> Inc., Microsoft Corporation, Panasonic Corporation, OnePlus, Sony Corporation, Samsung SDI Co., UNU ELECTRONICS INC., Xiaomi Technology Co</w:t>
+      </w:r>
+      <w:r>
+        <w:rPr>
+          <w:rFonts w:ascii="Montserrat" w:hAnsi="Montserrat"/>
+        </w:rPr>
+        <w:t>.</w:t>
+      </w:r>
+      <w:r>
+        <w:rPr>
+          <w:rFonts w:ascii="Montserrat" w:hAnsi="Montserrat"/>
+        </w:rPr>
+        <w:t xml:space="preserve">, and Shenzhen </w:t>
+      </w:r>
+      <w:proofErr w:type="spellStart"/>
+      <w:r>
+        <w:rPr>
+          <w:rFonts w:ascii="Montserrat" w:hAnsi="Montserrat"/>
+        </w:rPr>
+        <w:t>Topband</w:t>
+      </w:r>
+      <w:proofErr w:type="spellEnd"/>
+      <w:r>
+        <w:rPr>
+          <w:rFonts w:ascii="Montserrat" w:hAnsi="Montserrat"/>
+        </w:rPr>
+        <w:t xml:space="preserve"> Co</w:t>
+      </w:r>
+      <w:r>
+        <w:rPr>
+          <w:rFonts w:ascii="Montserrat" w:hAnsi="Montserrat"/>
+        </w:rPr>
+        <w:t>.</w:t>
+      </w:r>
+      <w:r>
+        <w:rPr>
+          <w:rFonts w:ascii="Montserrat" w:hAnsi="Montserrat"/>
+        </w:rPr>
+        <w:t xml:space="preserve"> </w:t>
+      </w:r>
+    </w:p>
+    <w:p>
+      <w:pPr>
+        <w:ind w:firstLine="720"/>
+        <w:rPr>
+          <w:rFonts w:ascii="Montserrat" w:hAnsi="Montserrat"/>
+        </w:rPr>
+      </w:pPr>
+      <w:r>
+        <w:rPr>
+          <w:rFonts w:ascii="Montserrat" w:hAnsi="Montserrat"/>
+        </w:rPr>
+        <w:t xml:space="preserve">In this report we will try represent a comprehensive assessment of the market trying to identify </w:t>
+      </w:r>
+      <w:r>
+        <w:rPr>
+          <w:rFonts w:ascii="Montserrat" w:hAnsi="Montserrat"/>
+        </w:rPr>
+        <w:t>the thought process of the target costumer, what matters more to them the price or the quality, what extra features would they find more appealing and what is the expected price range.</w:t>
+      </w:r>
+    </w:p>
+    <w:p>
+      <w:pPr>
+        <w:ind w:firstLine="720"/>
+      </w:pPr>
+    </w:p>
+    <w:tbl>
+      <w:tblPr>
+        <w:tblStyle w:val="TableGrid"/>
+        <w:tblW w:w="9355" w:type="dxa"/>
+        <w:tblLook w:val="04A0" w:firstRow="1" w:lastRow="0" w:firstColumn="1" w:lastColumn="0" w:noHBand="0" w:noVBand="1"/>
+      </w:tblPr>
+      <w:tblGrid>
+        <w:gridCol w:w="4926"/>
+        <w:gridCol w:w="4429"/>
+      </w:tblGrid>
+      <w:tr>
+        <w:trPr>
+          <w:trHeight w:val="1184"/>
+        </w:trPr>
+        <w:tc>
+          <w:tcPr>
+            <w:tcW w:w="4926" w:type="dxa"/>
+          </w:tcPr>
+          <w:p>
+            <w:pPr>
+              <w:rPr>
+                <w:rFonts w:ascii="Montserrat" w:hAnsi="Montserrat"/>
+                <w:sz w:val="36"/>
+              </w:rPr>
+            </w:pPr>
+            <w:r>
+              <w:rPr>
+                <w:rFonts w:ascii="Montserrat" w:hAnsi="Montserrat"/>
+                <w:sz w:val="36"/>
+              </w:rPr>
+              <w:t>Strengths:</w:t>
+            </w:r>
+          </w:p>
+          <w:p>
+            <w:pPr>
+              <w:pStyle w:val="ListParagraph"/>
+              <w:numPr>
+                <w:ilvl w:val="0"/>
+                <w:numId w:val="7"/>
+              </w:numPr>
+              <w:rPr>
+                <w:rFonts w:ascii="Montserrat" w:hAnsi="Montserrat"/>
+                <w:sz w:val="20"/>
+                <w:szCs w:val="20"/>
+              </w:rPr>
+            </w:pPr>
+            <w:r>
+              <w:rPr>
+                <w:rFonts w:ascii="Montserrat" w:hAnsi="Montserrat"/>
+                <w:sz w:val="20"/>
+                <w:szCs w:val="20"/>
+              </w:rPr>
+              <w:t>Sustainability</w:t>
+            </w:r>
+          </w:p>
+          <w:p>
+            <w:pPr>
+              <w:pStyle w:val="ListParagraph"/>
+              <w:numPr>
+                <w:ilvl w:val="0"/>
+                <w:numId w:val="7"/>
+              </w:numPr>
+              <w:rPr>
+                <w:rFonts w:ascii="Montserrat" w:hAnsi="Montserrat"/>
+                <w:sz w:val="20"/>
+                <w:szCs w:val="20"/>
+              </w:rPr>
+            </w:pPr>
+            <w:r>
+              <w:rPr>
+                <w:rFonts w:ascii="Montserrat" w:hAnsi="Montserrat"/>
+                <w:sz w:val="20"/>
+                <w:szCs w:val="20"/>
+              </w:rPr>
+              <w:t>Competitive price range with respect to capacity</w:t>
+            </w:r>
+          </w:p>
+          <w:p>
+            <w:pPr>
+              <w:rPr>
+                <w:rFonts w:ascii="Montserrat" w:hAnsi="Montserrat"/>
+              </w:rPr>
+            </w:pPr>
+          </w:p>
+        </w:tc>
+        <w:tc>
+          <w:tcPr>
+            <w:tcW w:w="4429" w:type="dxa"/>
+          </w:tcPr>
+          <w:p>
+            <w:pPr>
+              <w:rPr>
+                <w:rFonts w:ascii="Montserrat" w:hAnsi="Montserrat"/>
+              </w:rPr>
+            </w:pPr>
+            <w:r>
+              <w:rPr>
+                <w:rFonts w:ascii="Montserrat" w:hAnsi="Montserrat"/>
+                <w:sz w:val="36"/>
+              </w:rPr>
+              <w:t xml:space="preserve">Weaknesses:  </w:t>
+            </w:r>
+          </w:p>
+          <w:p>
+            <w:pPr>
+              <w:pStyle w:val="ListParagraph"/>
+              <w:numPr>
+                <w:ilvl w:val="0"/>
+                <w:numId w:val="7"/>
+              </w:numPr>
+              <w:rPr>
+                <w:rFonts w:ascii="Montserrat" w:hAnsi="Montserrat"/>
+              </w:rPr>
+            </w:pPr>
+            <w:r>
+              <w:rPr>
+                <w:rFonts w:ascii="Montserrat" w:hAnsi="Montserrat"/>
+              </w:rPr>
+              <w:t xml:space="preserve">Bad aesthetics </w:t>
+            </w:r>
+          </w:p>
+        </w:tc>
+      </w:tr>
+      <w:tr>
+        <w:trPr>
+          <w:trHeight w:val="1184"/>
+        </w:trPr>
+        <w:tc>
+          <w:tcPr>
+            <w:tcW w:w="4926" w:type="dxa"/>
+          </w:tcPr>
+          <w:p>
+            <w:pPr>
+              <w:rPr>
+                <w:rFonts w:ascii="Montserrat" w:hAnsi="Montserrat"/>
+              </w:rPr>
+            </w:pPr>
+          </w:p>
+          <w:p>
+            <w:pPr>
+              <w:rPr>
+                <w:rFonts w:ascii="Montserrat" w:hAnsi="Montserrat"/>
+                <w:sz w:val="36"/>
+              </w:rPr>
+            </w:pPr>
+            <w:r>
+              <w:rPr>
+                <w:rFonts w:ascii="Montserrat" w:hAnsi="Montserrat"/>
+                <w:sz w:val="36"/>
+              </w:rPr>
+              <w:t xml:space="preserve">Opportunities: </w:t>
+            </w:r>
+          </w:p>
+          <w:p>
+            <w:pPr>
+              <w:pStyle w:val="ListParagraph"/>
+              <w:numPr>
+                <w:ilvl w:val="0"/>
+                <w:numId w:val="7"/>
+              </w:numPr>
+              <w:rPr>
+                <w:rFonts w:ascii="Montserrat" w:hAnsi="Montserrat"/>
+              </w:rPr>
+            </w:pPr>
+            <w:r>
+              <w:rPr>
+                <w:rFonts w:ascii="Montserrat" w:hAnsi="Montserrat"/>
+              </w:rPr>
+              <w:t>The need for renewable portable power sources in increasing</w:t>
+            </w:r>
+          </w:p>
+          <w:p>
+            <w:pPr>
+              <w:rPr>
+                <w:rFonts w:ascii="Montserrat" w:hAnsi="Montserrat"/>
+              </w:rPr>
+            </w:pPr>
+          </w:p>
+          <w:p>
+            <w:pPr>
+              <w:rPr>
+                <w:rFonts w:ascii="Montserrat" w:hAnsi="Montserrat"/>
+              </w:rPr>
+            </w:pPr>
+            <w:r>
+              <w:rPr>
+                <w:rFonts w:ascii="Montserrat" w:hAnsi="Montserrat"/>
+              </w:rPr>
+              <w:t xml:space="preserve"> </w:t>
+            </w:r>
+          </w:p>
+        </w:tc>
+        <w:tc>
+          <w:tcPr>
+            <w:tcW w:w="4429" w:type="dxa"/>
+          </w:tcPr>
+          <w:p>
+            <w:pPr>
+              <w:rPr>
+                <w:rFonts w:ascii="Montserrat" w:hAnsi="Montserrat"/>
+              </w:rPr>
+            </w:pPr>
+          </w:p>
+          <w:p>
+            <w:pPr>
+              <w:rPr>
+                <w:rFonts w:ascii="Montserrat" w:hAnsi="Montserrat"/>
+                <w:sz w:val="36"/>
+              </w:rPr>
+            </w:pPr>
+            <w:r>
+              <w:rPr>
+                <w:rFonts w:ascii="Montserrat" w:hAnsi="Montserrat"/>
+                <w:sz w:val="36"/>
+              </w:rPr>
+              <w:t xml:space="preserve">Threats: </w:t>
+            </w:r>
+          </w:p>
+          <w:p>
+            <w:pPr>
+              <w:pStyle w:val="ListParagraph"/>
+              <w:numPr>
+                <w:ilvl w:val="0"/>
+                <w:numId w:val="7"/>
+              </w:numPr>
+              <w:rPr>
+                <w:rFonts w:ascii="Montserrat" w:hAnsi="Montserrat"/>
+              </w:rPr>
+            </w:pPr>
+            <w:r>
+              <w:rPr>
+                <w:rFonts w:ascii="Montserrat" w:hAnsi="Montserrat"/>
+              </w:rPr>
+              <w:t>New companies face a hard time gaining a market share against the established competitive ones.</w:t>
+            </w:r>
+          </w:p>
+          <w:p>
+            <w:pPr>
+              <w:rPr>
+                <w:rFonts w:ascii="Montserrat" w:hAnsi="Montserrat"/>
+              </w:rPr>
+            </w:pPr>
+            <w:r>
+              <w:rPr>
+                <w:rFonts w:ascii="Montserrat" w:hAnsi="Montserrat"/>
+              </w:rPr>
+              <w:t xml:space="preserve"> </w:t>
+            </w:r>
+          </w:p>
+        </w:tc>
+      </w:tr>
+    </w:tbl>
+    <w:p>
+      <w:pPr>
+        <w:ind w:firstLine="720"/>
+        <w:rPr>
+          <w:lang w:bidi="ar-EG"/>
+        </w:rPr>
+      </w:pPr>
+    </w:p>
+    <w:p>
+      <w:pPr>
+        <w:pStyle w:val="Heading2"/>
+      </w:pPr>
+      <w:bookmarkStart w:id="7" w:name="_Toc90634657"/>
+      <w:r>
+        <w:t>Participants and Methodology</w:t>
+      </w:r>
+      <w:bookmarkEnd w:id="7"/>
+    </w:p>
+    <w:p>
+      <w:pPr>
+        <w:pStyle w:val="Heading2"/>
+      </w:pPr>
+      <w:bookmarkStart w:id="8" w:name="_Toc90634658"/>
+      <w:r>
+        <w:t>Key Findings</w:t>
+      </w:r>
+      <w:bookmarkEnd w:id="8"/>
+    </w:p>
+    <w:p>
+      <w:pPr>
+        <w:pStyle w:val="Heading2"/>
+      </w:pPr>
+      <w:bookmarkStart w:id="9" w:name="_Toc90634659"/>
+      <w:r>
+        <w:t>Next Steps and Recommendations</w:t>
+      </w:r>
+      <w:bookmarkEnd w:id="9"/>
+    </w:p>
+    <w:p>
+      <w:pPr>
         <w:pStyle w:val="Heading1"/>
       </w:pPr>
-      <w:bookmarkStart w:id="6" w:name="_Toc90627759"/>
+      <w:bookmarkStart w:id="10" w:name="_Toc90634660"/>
       <w:r>
         <w:t>A Review on Project compliance with national standards for environmental sustainability</w:t>
       </w:r>
-      <w:bookmarkEnd w:id="6"/>
+      <w:bookmarkEnd w:id="10"/>
     </w:p>
     <w:p>
       <w:pPr>
@@ -14338,17 +15112,31 @@
     </w:p>
     <w:p>
       <w:pPr>
-        <w:jc w:val="both"/>
         <w:rPr>
           <w:rFonts w:ascii="Montserrat" w:hAnsi="Montserrat"/>
           <w:sz w:val="26"/>
           <w:szCs w:val="26"/>
         </w:rPr>
       </w:pPr>
+      <w:r>
+        <w:rPr>
+          <w:rFonts w:ascii="Montserrat" w:hAnsi="Montserrat"/>
+          <w:sz w:val="26"/>
+          <w:szCs w:val="26"/>
+        </w:rPr>
+        <w:br w:type="page"/>
+      </w:r>
     </w:p>
-    <w:bookmarkStart w:id="7" w:name="_Toc90627760" w:displacedByCustomXml="next"/>
+    <w:bookmarkStart w:id="11" w:name="_Toc90634661" w:displacedByCustomXml="next"/>
     <w:sdt>
       <w:sdtPr>
+        <w:id w:val="1148701108"/>
+        <w:docPartObj>
+          <w:docPartGallery w:val="Bibliographies"/>
+          <w:docPartUnique/>
+        </w:docPartObj>
+      </w:sdtPr>
+      <w:sdtEndPr>
         <w:rPr>
           <w:rFonts w:asciiTheme="minorHAnsi" w:eastAsiaTheme="minorHAnsi" w:hAnsiTheme="minorHAnsi" w:cstheme="minorBidi"/>
           <w:b w:val="0"/>
@@ -14356,13 +15144,7 @@
           <w:sz w:val="22"/>
           <w:szCs w:val="22"/>
         </w:rPr>
-        <w:id w:val="853236814"/>
-        <w:docPartObj>
-          <w:docPartGallery w:val="Bibliographies"/>
-          <w:docPartUnique/>
-        </w:docPartObj>
-      </w:sdtPr>
-      <w:sdtEndPr/>
+      </w:sdtEndPr>
       <w:sdtContent>
         <w:p>
           <w:pPr>
@@ -14371,30 +15153,75 @@
           <w:r>
             <w:t>References</w:t>
           </w:r>
-          <w:bookmarkEnd w:id="7"/>
+          <w:bookmarkEnd w:id="11"/>
         </w:p>
         <w:sdt>
           <w:sdtPr>
-            <w:rPr>
-              <w:sz w:val="24"/>
-              <w:szCs w:val="24"/>
-            </w:rPr>
             <w:id w:val="-573587230"/>
             <w:bibliography/>
           </w:sdtPr>
-          <w:sdtEndPr>
-            <w:rPr>
-              <w:sz w:val="22"/>
-              <w:szCs w:val="22"/>
-            </w:rPr>
-          </w:sdtEndPr>
           <w:sdtContent>
             <w:p>
               <w:pPr>
                 <w:pStyle w:val="Bibliography"/>
+                <w:rPr>
+                  <w:b/>
+                  <w:bCs/>
+                  <w:noProof/>
+                  <w:sz w:val="24"/>
+                  <w:szCs w:val="24"/>
+                </w:rPr>
               </w:pPr>
+              <w:r>
+                <w:fldChar w:fldCharType="begin"/>
+              </w:r>
+              <w:r>
+                <w:instrText xml:space="preserve"> BIBLIOGRAPHY </w:instrText>
+              </w:r>
+              <w:r>
+                <w:fldChar w:fldCharType="separate"/>
+              </w:r>
+              <w:r>
+                <w:rPr>
+                  <w:noProof/>
+                </w:rPr>
+                <w:t xml:space="preserve">1. </w:t>
+              </w:r>
+              <w:r>
+                <w:rPr>
+                  <w:b/>
+                  <w:bCs/>
+                  <w:noProof/>
+                </w:rPr>
+                <w:t xml:space="preserve">Solar Power Bank Market - Global Industry Analysis, Size, Share, Growth, Trends and Forecast. </w:t>
+              </w:r>
+              <w:r>
+                <w:rPr>
+                  <w:b/>
+                  <w:bCs/>
+                  <w:i/>
+                  <w:iCs/>
+                  <w:noProof/>
+                </w:rPr>
+                <w:t xml:space="preserve">transparencymarketresearch. </w:t>
+              </w:r>
+              <w:r>
+                <w:rPr>
+                  <w:b/>
+                  <w:bCs/>
+                  <w:noProof/>
+                </w:rPr>
+                <w:t>[Online] https://www.transparencymarketresearch.com/solar-power-bank-market.html.</w:t>
+              </w:r>
+              <w:r>
+                <w:rPr>
+                  <w:b/>
+                  <w:bCs/>
+                  <w:noProof/>
+                </w:rPr>
+                <w:fldChar w:fldCharType="end"/>
+              </w:r>
             </w:p>
-            <w:p/>
           </w:sdtContent>
         </w:sdt>
       </w:sdtContent>
@@ -14533,6 +15360,118 @@
 <file path=word/numbering.xml><?xml version="1.0" encoding="utf-8"?>
 <w:numbering xmlns:wpc="http://schemas.microsoft.com/office/word/2010/wordprocessingCanvas" xmlns:cx="http://schemas.microsoft.com/office/drawing/2014/chartex" xmlns:cx1="http://schemas.microsoft.com/office/drawing/2015/9/8/chartex" xmlns:cx2="http://schemas.microsoft.com/office/drawing/2015/10/21/chartex" xmlns:cx3="http://schemas.microsoft.com/office/drawing/2016/5/9/chartex" xmlns:cx4="http://schemas.microsoft.com/office/drawing/2016/5/10/chartex" xmlns:cx5="http://schemas.microsoft.com/office/drawing/2016/5/11/chartex" xmlns:cx6="http://schemas.microsoft.com/office/drawing/2016/5/12/chartex" xmlns:cx7="http://schemas.microsoft.com/office/drawing/2016/5/13/chartex" xmlns:cx8="http://schemas.microsoft.com/office/drawing/2016/5/14/chartex" xmlns:mc="http://schemas.openxmlformats.org/markup-compatibility/2006" xmlns:aink="http://schemas.microsoft.com/office/drawing/2016/ink" xmlns:am3d="http://schemas.microsoft.com/office/drawing/2017/model3d" xmlns:o="urn:schemas-microsoft-com:office:office" xmlns:r="http://schemas.openxmlformats.org/officeDocument/2006/relationships" xmlns:m="http://schemas.openxmlformats.org/officeDocument/2006/math" xmlns:v="urn:schemas-microsoft-com:vml" xmlns:wp14="http://schemas.microsoft.com/office/word/2010/wordprocessingDrawing" xmlns:wp="http://schemas.openxmlformats.org/drawingml/2006/wordprocessingDrawing" xmlns:w10="urn:schemas-microsoft-com:office:word" xmlns:w="http://schemas.openxmlformats.org/wordprocessingml/2006/main" xmlns:w14="http://schemas.microsoft.com/office/word/2010/wordml" xmlns:w15="http://schemas.microsoft.com/office/word/2012/wordml" xmlns:w16cex="http://schemas.microsoft.com/office/word/2018/wordml/cex" xmlns:w16cid="http://schemas.microsoft.com/office/word/2016/wordml/cid" xmlns:w16="http://schemas.microsoft.com/office/word/2018/wordml" xmlns:w16sdtdh="http://schemas.microsoft.com/office/word/2020/wordml/sdtdatahash" xmlns:w16se="http://schemas.microsoft.com/office/word/2015/wordml/symex" xmlns:wpg="http://schemas.microsoft.com/office/word/2010/wordprocessingGroup" xmlns:wpi="http://schemas.microsoft.com/office/word/2010/wordprocessingInk" xmlns:wne="http://schemas.microsoft.com/office/word/2006/wordml" xmlns:wps="http://schemas.microsoft.com/office/word/2010/wordprocessingShape" mc:Ignorable="w14 w15 w16se w16cid w16 w16cex w16sdtdh wp14">
   <w:abstractNum w:abstractNumId="0" w15:restartNumberingAfterBreak="0">
+    <w:nsid w:val="027E5AE7"/>
+    <w:multiLevelType w:val="hybridMultilevel"/>
+    <w:tmpl w:val="DD3A7536"/>
+    <w:lvl w:ilvl="0" w:tplc="EE8646C2">
+      <w:numFmt w:val="bullet"/>
+      <w:lvlText w:val=""/>
+      <w:lvlJc w:val="left"/>
+      <w:pPr>
+        <w:ind w:left="720" w:hanging="360"/>
+      </w:pPr>
+      <w:rPr>
+        <w:rFonts w:ascii="Symbol" w:eastAsiaTheme="minorHAnsi" w:hAnsi="Symbol" w:cstheme="minorBidi" w:hint="default"/>
+      </w:rPr>
+    </w:lvl>
+    <w:lvl w:ilvl="1" w:tplc="04090003" w:tentative="1">
+      <w:start w:val="1"/>
+      <w:numFmt w:val="bullet"/>
+      <w:lvlText w:val="o"/>
+      <w:lvlJc w:val="left"/>
+      <w:pPr>
+        <w:ind w:left="1440" w:hanging="360"/>
+      </w:pPr>
+      <w:rPr>
+        <w:rFonts w:ascii="Courier New" w:hAnsi="Courier New" w:cs="Courier New" w:hint="default"/>
+      </w:rPr>
+    </w:lvl>
+    <w:lvl w:ilvl="2" w:tplc="04090005" w:tentative="1">
+      <w:start w:val="1"/>
+      <w:numFmt w:val="bullet"/>
+      <w:lvlText w:val=""/>
+      <w:lvlJc w:val="left"/>
+      <w:pPr>
+        <w:ind w:left="2160" w:hanging="360"/>
+      </w:pPr>
+      <w:rPr>
+        <w:rFonts w:ascii="Wingdings" w:hAnsi="Wingdings" w:hint="default"/>
+      </w:rPr>
+    </w:lvl>
+    <w:lvl w:ilvl="3" w:tplc="04090001" w:tentative="1">
+      <w:start w:val="1"/>
+      <w:numFmt w:val="bullet"/>
+      <w:lvlText w:val=""/>
+      <w:lvlJc w:val="left"/>
+      <w:pPr>
+        <w:ind w:left="2880" w:hanging="360"/>
+      </w:pPr>
+      <w:rPr>
+        <w:rFonts w:ascii="Symbol" w:hAnsi="Symbol" w:hint="default"/>
+      </w:rPr>
+    </w:lvl>
+    <w:lvl w:ilvl="4" w:tplc="04090003" w:tentative="1">
+      <w:start w:val="1"/>
+      <w:numFmt w:val="bullet"/>
+      <w:lvlText w:val="o"/>
+      <w:lvlJc w:val="left"/>
+      <w:pPr>
+        <w:ind w:left="3600" w:hanging="360"/>
+      </w:pPr>
+      <w:rPr>
+        <w:rFonts w:ascii="Courier New" w:hAnsi="Courier New" w:cs="Courier New" w:hint="default"/>
+      </w:rPr>
+    </w:lvl>
+    <w:lvl w:ilvl="5" w:tplc="04090005" w:tentative="1">
+      <w:start w:val="1"/>
+      <w:numFmt w:val="bullet"/>
+      <w:lvlText w:val=""/>
+      <w:lvlJc w:val="left"/>
+      <w:pPr>
+        <w:ind w:left="4320" w:hanging="360"/>
+      </w:pPr>
+      <w:rPr>
+        <w:rFonts w:ascii="Wingdings" w:hAnsi="Wingdings" w:hint="default"/>
+      </w:rPr>
+    </w:lvl>
+    <w:lvl w:ilvl="6" w:tplc="04090001" w:tentative="1">
+      <w:start w:val="1"/>
+      <w:numFmt w:val="bullet"/>
+      <w:lvlText w:val=""/>
+      <w:lvlJc w:val="left"/>
+      <w:pPr>
+        <w:ind w:left="5040" w:hanging="360"/>
+      </w:pPr>
+      <w:rPr>
+        <w:rFonts w:ascii="Symbol" w:hAnsi="Symbol" w:hint="default"/>
+      </w:rPr>
+    </w:lvl>
+    <w:lvl w:ilvl="7" w:tplc="04090003" w:tentative="1">
+      <w:start w:val="1"/>
+      <w:numFmt w:val="bullet"/>
+      <w:lvlText w:val="o"/>
+      <w:lvlJc w:val="left"/>
+      <w:pPr>
+        <w:ind w:left="5760" w:hanging="360"/>
+      </w:pPr>
+      <w:rPr>
+        <w:rFonts w:ascii="Courier New" w:hAnsi="Courier New" w:cs="Courier New" w:hint="default"/>
+      </w:rPr>
+    </w:lvl>
+    <w:lvl w:ilvl="8" w:tplc="04090005" w:tentative="1">
+      <w:start w:val="1"/>
+      <w:numFmt w:val="bullet"/>
+      <w:lvlText w:val=""/>
+      <w:lvlJc w:val="left"/>
+      <w:pPr>
+        <w:ind w:left="6480" w:hanging="360"/>
+      </w:pPr>
+      <w:rPr>
+        <w:rFonts w:ascii="Wingdings" w:hAnsi="Wingdings" w:hint="default"/>
+      </w:rPr>
+    </w:lvl>
+  </w:abstractNum>
+  <w:abstractNum w:abstractNumId="1" w15:restartNumberingAfterBreak="0">
     <w:nsid w:val="0E684CA6"/>
     <w:multiLevelType w:val="hybridMultilevel"/>
     <w:tmpl w:val="ACD4D1BA"/>
@@ -14644,7 +15583,120 @@
       </w:rPr>
     </w:lvl>
   </w:abstractNum>
-  <w:abstractNum w:abstractNumId="1" w15:restartNumberingAfterBreak="0">
+  <w:abstractNum w:abstractNumId="2" w15:restartNumberingAfterBreak="0">
+    <w:nsid w:val="13B547C5"/>
+    <w:multiLevelType w:val="hybridMultilevel"/>
+    <w:tmpl w:val="30A6CBAC"/>
+    <w:lvl w:ilvl="0" w:tplc="04090001">
+      <w:start w:val="1"/>
+      <w:numFmt w:val="bullet"/>
+      <w:lvlText w:val=""/>
+      <w:lvlJc w:val="left"/>
+      <w:pPr>
+        <w:ind w:left="720" w:hanging="360"/>
+      </w:pPr>
+      <w:rPr>
+        <w:rFonts w:ascii="Symbol" w:hAnsi="Symbol" w:hint="default"/>
+      </w:rPr>
+    </w:lvl>
+    <w:lvl w:ilvl="1" w:tplc="04090003" w:tentative="1">
+      <w:start w:val="1"/>
+      <w:numFmt w:val="bullet"/>
+      <w:lvlText w:val="o"/>
+      <w:lvlJc w:val="left"/>
+      <w:pPr>
+        <w:ind w:left="1440" w:hanging="360"/>
+      </w:pPr>
+      <w:rPr>
+        <w:rFonts w:ascii="Courier New" w:hAnsi="Courier New" w:cs="Courier New" w:hint="default"/>
+      </w:rPr>
+    </w:lvl>
+    <w:lvl w:ilvl="2" w:tplc="04090005" w:tentative="1">
+      <w:start w:val="1"/>
+      <w:numFmt w:val="bullet"/>
+      <w:lvlText w:val=""/>
+      <w:lvlJc w:val="left"/>
+      <w:pPr>
+        <w:ind w:left="2160" w:hanging="360"/>
+      </w:pPr>
+      <w:rPr>
+        <w:rFonts w:ascii="Wingdings" w:hAnsi="Wingdings" w:hint="default"/>
+      </w:rPr>
+    </w:lvl>
+    <w:lvl w:ilvl="3" w:tplc="04090001" w:tentative="1">
+      <w:start w:val="1"/>
+      <w:numFmt w:val="bullet"/>
+      <w:lvlText w:val=""/>
+      <w:lvlJc w:val="left"/>
+      <w:pPr>
+        <w:ind w:left="2880" w:hanging="360"/>
+      </w:pPr>
+      <w:rPr>
+        <w:rFonts w:ascii="Symbol" w:hAnsi="Symbol" w:hint="default"/>
+      </w:rPr>
+    </w:lvl>
+    <w:lvl w:ilvl="4" w:tplc="04090003" w:tentative="1">
+      <w:start w:val="1"/>
+      <w:numFmt w:val="bullet"/>
+      <w:lvlText w:val="o"/>
+      <w:lvlJc w:val="left"/>
+      <w:pPr>
+        <w:ind w:left="3600" w:hanging="360"/>
+      </w:pPr>
+      <w:rPr>
+        <w:rFonts w:ascii="Courier New" w:hAnsi="Courier New" w:cs="Courier New" w:hint="default"/>
+      </w:rPr>
+    </w:lvl>
+    <w:lvl w:ilvl="5" w:tplc="04090005" w:tentative="1">
+      <w:start w:val="1"/>
+      <w:numFmt w:val="bullet"/>
+      <w:lvlText w:val=""/>
+      <w:lvlJc w:val="left"/>
+      <w:pPr>
+        <w:ind w:left="4320" w:hanging="360"/>
+      </w:pPr>
+      <w:rPr>
+        <w:rFonts w:ascii="Wingdings" w:hAnsi="Wingdings" w:hint="default"/>
+      </w:rPr>
+    </w:lvl>
+    <w:lvl w:ilvl="6" w:tplc="04090001" w:tentative="1">
+      <w:start w:val="1"/>
+      <w:numFmt w:val="bullet"/>
+      <w:lvlText w:val=""/>
+      <w:lvlJc w:val="left"/>
+      <w:pPr>
+        <w:ind w:left="5040" w:hanging="360"/>
+      </w:pPr>
+      <w:rPr>
+        <w:rFonts w:ascii="Symbol" w:hAnsi="Symbol" w:hint="default"/>
+      </w:rPr>
+    </w:lvl>
+    <w:lvl w:ilvl="7" w:tplc="04090003" w:tentative="1">
+      <w:start w:val="1"/>
+      <w:numFmt w:val="bullet"/>
+      <w:lvlText w:val="o"/>
+      <w:lvlJc w:val="left"/>
+      <w:pPr>
+        <w:ind w:left="5760" w:hanging="360"/>
+      </w:pPr>
+      <w:rPr>
+        <w:rFonts w:ascii="Courier New" w:hAnsi="Courier New" w:cs="Courier New" w:hint="default"/>
+      </w:rPr>
+    </w:lvl>
+    <w:lvl w:ilvl="8" w:tplc="04090005" w:tentative="1">
+      <w:start w:val="1"/>
+      <w:numFmt w:val="bullet"/>
+      <w:lvlText w:val=""/>
+      <w:lvlJc w:val="left"/>
+      <w:pPr>
+        <w:ind w:left="6480" w:hanging="360"/>
+      </w:pPr>
+      <w:rPr>
+        <w:rFonts w:ascii="Wingdings" w:hAnsi="Wingdings" w:hint="default"/>
+      </w:rPr>
+    </w:lvl>
+  </w:abstractNum>
+  <w:abstractNum w:abstractNumId="3" w15:restartNumberingAfterBreak="0">
     <w:nsid w:val="25584AA1"/>
     <w:multiLevelType w:val="hybridMultilevel"/>
     <w:tmpl w:val="0AAEEFAA"/>
@@ -14756,7 +15808,7 @@
       </w:rPr>
     </w:lvl>
   </w:abstractNum>
-  <w:abstractNum w:abstractNumId="2" w15:restartNumberingAfterBreak="0">
+  <w:abstractNum w:abstractNumId="4" w15:restartNumberingAfterBreak="0">
     <w:nsid w:val="321F7F63"/>
     <w:multiLevelType w:val="hybridMultilevel"/>
     <w:tmpl w:val="46D0E690"/>
@@ -14868,7 +15920,7 @@
       </w:rPr>
     </w:lvl>
   </w:abstractNum>
-  <w:abstractNum w:abstractNumId="3" w15:restartNumberingAfterBreak="0">
+  <w:abstractNum w:abstractNumId="5" w15:restartNumberingAfterBreak="0">
     <w:nsid w:val="47361AC0"/>
     <w:multiLevelType w:val="hybridMultilevel"/>
     <w:tmpl w:val="C8E699F8"/>
@@ -14980,7 +16032,7 @@
       </w:rPr>
     </w:lvl>
   </w:abstractNum>
-  <w:abstractNum w:abstractNumId="4" w15:restartNumberingAfterBreak="0">
+  <w:abstractNum w:abstractNumId="6" w15:restartNumberingAfterBreak="0">
     <w:nsid w:val="5CC777E7"/>
     <w:multiLevelType w:val="hybridMultilevel"/>
     <w:tmpl w:val="72105780"/>
@@ -15093,19 +16145,25 @@
     </w:lvl>
   </w:abstractNum>
   <w:num w:numId="1">
+    <w:abstractNumId w:val="6"/>
+  </w:num>
+  <w:num w:numId="2">
     <w:abstractNumId w:val="4"/>
   </w:num>
-  <w:num w:numId="2">
+  <w:num w:numId="3">
+    <w:abstractNumId w:val="3"/>
+  </w:num>
+  <w:num w:numId="4">
+    <w:abstractNumId w:val="1"/>
+  </w:num>
+  <w:num w:numId="5">
+    <w:abstractNumId w:val="5"/>
+  </w:num>
+  <w:num w:numId="6">
     <w:abstractNumId w:val="2"/>
   </w:num>
-  <w:num w:numId="3">
-    <w:abstractNumId w:val="1"/>
-  </w:num>
-  <w:num w:numId="4">
+  <w:num w:numId="7">
     <w:abstractNumId w:val="0"/>
-  </w:num>
-  <w:num w:numId="5">
-    <w:abstractNumId w:val="3"/>
   </w:num>
 </w:numbering>
 </file>
@@ -15558,7 +16616,6 @@
   <w:style w:type="character" w:default="1" w:styleId="DefaultParagraphFont">
     <w:name w:val="Default Paragraph Font"/>
     <w:uiPriority w:val="1"/>
-    <w:semiHidden/>
     <w:unhideWhenUsed/>
   </w:style>
   <w:style w:type="table" w:default="1" w:styleId="TableNormal">
@@ -16114,7 +17171,7 @@
     <b:Guid>{D8A48F36-ED04-4A7F-90F7-C53D27CB55A3}</b:Guid>
     <b:URL>https://solaric.com.ph/blog/why-get-solar-powerbank/</b:URL>
     <b:Title>Energy Efficient: Why You Should Get a Solar Powerbank. solaric. </b:Title>
-    <b:RefOrder>1</b:RefOrder>
+    <b:RefOrder>2</b:RefOrder>
   </b:Source>
   <b:Source>
     <b:Tag>htt1</b:Tag>
@@ -16133,7 +17190,7 @@
         </b:NameList>
       </b:Author>
     </b:Author>
-    <b:RefOrder>2</b:RefOrder>
+    <b:RefOrder>3</b:RefOrder>
   </b:Source>
   <b:Source>
     <b:Tag>htt2</b:Tag>
@@ -16142,7 +17199,7 @@
     <b:URL>https://www.greenmatch.co.uk/blog/2014/08/what-are-pv-panels</b:URL>
     <b:Title>What Are PV Panels?</b:Title>
     <b:InternetSiteTitle>greenmatch</b:InternetSiteTitle>
-    <b:RefOrder>3</b:RefOrder>
+    <b:RefOrder>4</b:RefOrder>
   </b:Source>
   <b:Source>
     <b:Tag>htt3</b:Tag>
@@ -16151,7 +17208,7 @@
     <b:URL>http://solarbyempire.com/why-solar/solar-panel-efficiency</b:URL>
     <b:Title>IS SOLAR POWER WORTH THE INVESTMENT?</b:Title>
     <b:InternetSiteTitle>solarbyempire</b:InternetSiteTitle>
-    <b:RefOrder>4</b:RefOrder>
+    <b:RefOrder>5</b:RefOrder>
   </b:Source>
   <b:Source>
     <b:Tag>htt4</b:Tag>
@@ -16170,7 +17227,7 @@
     </b:Author>
     <b:Title>How Many Amps Does a Solar Panel Produce?</b:Title>
     <b:InternetSiteTitle>altenergyoptions</b:InternetSiteTitle>
-    <b:RefOrder>5</b:RefOrder>
+    <b:RefOrder>6</b:RefOrder>
   </b:Source>
   <b:Source>
     <b:Tag>httpsecavocombestsolarpowerbanks</b:Tag>
@@ -16189,13 +17246,22 @@
     </b:Author>
     <b:Title>Best Solar Power Banks: Solar Charger Power Bank (Solar Powered Battery Bank</b:Title>
     <b:InternetSiteTitle>ecavo</b:InternetSiteTitle>
-    <b:RefOrder>6</b:RefOrder>
+    <b:RefOrder>7</b:RefOrder>
+  </b:Source>
+  <b:Source>
+    <b:Tag>Sol</b:Tag>
+    <b:SourceType>InternetSite</b:SourceType>
+    <b:Guid>{60010837-C11D-4BB4-8687-B82ED50AB858}</b:Guid>
+    <b:Title>Solar Power Bank Market - Global Industry Analysis, Size, Share, Growth, Trends and Forecast</b:Title>
+    <b:InternetSiteTitle>transparencymarketresearch</b:InternetSiteTitle>
+    <b:URL>https://www.transparencymarketresearch.com/solar-power-bank-market.html</b:URL>
+    <b:RefOrder>1</b:RefOrder>
   </b:Source>
 </b:Sources>
 </file>
 
 <file path=customXml/itemProps1.xml><?xml version="1.0" encoding="utf-8"?>
-<ds:datastoreItem xmlns:ds="http://schemas.openxmlformats.org/officeDocument/2006/customXml" ds:itemID="{C0E2F2D7-01D2-43C2-9E6C-068DC93FA36D}">
+<ds:datastoreItem xmlns:ds="http://schemas.openxmlformats.org/officeDocument/2006/customXml" ds:itemID="{6BA97D7B-72BD-411C-AC33-1889DED627E6}">
   <ds:schemaRefs>
     <ds:schemaRef ds:uri="http://schemas.openxmlformats.org/officeDocument/2006/bibliography"/>
   </ds:schemaRefs>

</xml_diff>